<commit_message>
link on icons and comments on codes
</commit_message>
<xml_diff>
--- a/README.docx
+++ b/README.docx
@@ -389,15 +389,134 @@
     </w:p>
     <w:p>
       <w:pPr>
-        <w:rPr>
-          <w:rFonts w:ascii="Arial" w:hAnsi="Arial" w:cs="Arial"/>
-          <w:sz w:val="32"/>
-          <w:szCs w:val="32"/>
-          <w:lang w:val="en-HK"/>
-        </w:rPr>
-      </w:pPr>
+        <w:jc w:val="center"/>
+        <w:rPr>
+          <w:rFonts w:ascii="Arial" w:hAnsi="Arial" w:cs="Arial"/>
+          <w:sz w:val="32"/>
+          <w:szCs w:val="32"/>
+          <w:lang w:val="en-HK"/>
+        </w:rPr>
+      </w:pPr>
+    </w:p>
+    <w:p>
+      <w:pPr>
+        <w:rPr>
+          <w:rFonts w:ascii="Arial" w:hAnsi="Arial" w:cs="Arial"/>
+          <w:b/>
+          <w:sz w:val="32"/>
+          <w:szCs w:val="32"/>
+          <w:lang w:val="en-HK"/>
+        </w:rPr>
+      </w:pPr>
+      <w:r>
+        <w:rPr>
+          <w:rFonts w:ascii="Arial" w:hAnsi="Arial" w:cs="Arial"/>
+          <w:b/>
+          <w:sz w:val="32"/>
+          <w:szCs w:val="32"/>
+          <w:lang w:val="en-HK"/>
+        </w:rPr>
+        <w:t>CONTENT</w:t>
+      </w:r>
+      <w:r>
+        <w:rPr>
+          <w:rFonts w:ascii="Arial" w:hAnsi="Arial" w:cs="Arial"/>
+          <w:b/>
+          <w:sz w:val="32"/>
+          <w:szCs w:val="32"/>
+          <w:lang w:val="en-HK"/>
+        </w:rPr>
+        <w:t>S:</w:t>
+      </w:r>
+    </w:p>
+    <w:p>
+      <w:pPr>
+        <w:rPr>
+          <w:rFonts w:ascii="Arial" w:hAnsi="Arial" w:cs="Arial"/>
+          <w:sz w:val="32"/>
+          <w:szCs w:val="32"/>
+          <w:lang w:val="en-HK"/>
+        </w:rPr>
+      </w:pPr>
+      <w:r>
+        <w:rPr>
+          <w:rFonts w:ascii="Arial" w:hAnsi="Arial" w:cs="Arial"/>
+          <w:sz w:val="32"/>
+          <w:szCs w:val="32"/>
+          <w:lang w:val="en-HK"/>
+        </w:rPr>
+        <w:t>Getting started</w:t>
+      </w:r>
+    </w:p>
+    <w:p>
+      <w:pPr>
+        <w:rPr>
+          <w:rFonts w:ascii="Arial" w:hAnsi="Arial" w:cs="Arial"/>
+          <w:sz w:val="32"/>
+          <w:szCs w:val="32"/>
+          <w:lang w:val="en-HK"/>
+        </w:rPr>
+      </w:pPr>
+      <w:r>
+        <w:rPr>
+          <w:rFonts w:ascii="Arial" w:hAnsi="Arial" w:cs="Arial"/>
+          <w:sz w:val="32"/>
+          <w:szCs w:val="32"/>
+          <w:lang w:val="en-HK"/>
+        </w:rPr>
+        <w:t>Designs</w:t>
+      </w:r>
+    </w:p>
+    <w:p>
+      <w:pPr>
+        <w:rPr>
+          <w:rFonts w:ascii="Arial" w:hAnsi="Arial" w:cs="Arial"/>
+          <w:sz w:val="32"/>
+          <w:szCs w:val="32"/>
+          <w:lang w:val="en-HK"/>
+        </w:rPr>
+      </w:pPr>
+      <w:r>
+        <w:rPr>
+          <w:rFonts w:ascii="Arial" w:hAnsi="Arial" w:cs="Arial"/>
+          <w:sz w:val="32"/>
+          <w:szCs w:val="32"/>
+          <w:lang w:val="en-HK"/>
+        </w:rPr>
+        <w:t xml:space="preserve">     Sketches</w:t>
+      </w:r>
+    </w:p>
+    <w:p>
+      <w:pPr>
+        <w:rPr>
+          <w:rFonts w:ascii="Arial" w:hAnsi="Arial" w:cs="Arial"/>
+          <w:sz w:val="32"/>
+          <w:szCs w:val="32"/>
+          <w:lang w:val="en-HK"/>
+        </w:rPr>
+      </w:pPr>
+      <w:r>
+        <w:rPr>
+          <w:rFonts w:ascii="Arial" w:hAnsi="Arial" w:cs="Arial"/>
+          <w:sz w:val="32"/>
+          <w:szCs w:val="32"/>
+          <w:lang w:val="en-HK"/>
+        </w:rPr>
+        <w:t xml:space="preserve">          </w:t>
+      </w:r>
       <w:bookmarkStart w:id="0" w:name="_GoBack"/>
       <w:bookmarkEnd w:id="0"/>
+    </w:p>
+    <w:p>
+      <w:pPr>
+        <w:rPr>
+          <w:rFonts w:ascii="Arial" w:hAnsi="Arial" w:cs="Arial"/>
+          <w:b/>
+          <w:sz w:val="32"/>
+          <w:szCs w:val="32"/>
+          <w:lang w:val="en-HK"/>
+        </w:rPr>
+      </w:pPr>
     </w:p>
     <w:sectPr>
       <w:pgSz w:w="12240" w:h="15840"/>

</xml_diff>